<commit_message>
Consertos na Sprint 1, com exceção do diagrama de blocos.
</commit_message>
<xml_diff>
--- a/Documentos/Sprint 1/CasodeUso1.docx
+++ b/Documentos/Sprint 1/CasodeUso1.docx
@@ -63,7 +63,7 @@
           <w:szCs w:val="28"/>
           <w:rtl w:val="0"/>
         </w:rPr>
-        <w:t xml:space="preserve">UC-001 Cadastrar usuário e inicializar o aplicativo.</w:t>
+        <w:t xml:space="preserve">UC-001 Cadastrar usuário.</w:t>
       </w:r>
     </w:p>
     <w:p>
@@ -79,7 +79,7 @@
     <w:tbl>
       <w:tblPr>
         <w:tblStyle w:val="Table1"/>
-        <w:bidi w:val="0"/>
+        <w:bidiVisual w:val="0"/>
         <w:tblW w:w="9360.0" w:type="dxa"/>
         <w:jc w:val="left"/>
         <w:tblBorders>
@@ -134,7 +134,7 @@
                 <w:color w:val="0000ff"/>
                 <w:rtl w:val="0"/>
               </w:rPr>
-              <w:t xml:space="preserve">Proprietário e outros moradores iniciam a utilização do aplicativo.</w:t>
+              <w:t xml:space="preserve">Proprietário e outros moradores necessitam de uma conta para acessar o conteúdo do aplicativo.</w:t>
             </w:r>
             <w:r>
               <w:rPr>
@@ -168,7 +168,7 @@
     <w:tbl>
       <w:tblPr>
         <w:tblStyle w:val="Table2"/>
-        <w:bidi w:val="0"/>
+        <w:bidiVisual w:val="0"/>
         <w:tblW w:w="9360.0" w:type="dxa"/>
         <w:jc w:val="left"/>
         <w:tblBorders>
@@ -235,7 +235,7 @@
                 <w:color w:val="0000ff"/>
                 <w:rtl w:val="0"/>
               </w:rPr>
-              <w:t xml:space="preserve">Prietário da residência, outros moradores. </w:t>
+              <w:t xml:space="preserve">Prietário da residência, outros moradores, Smartphone. </w:t>
             </w:r>
             <w:r>
               <w:rPr>
@@ -259,7 +259,7 @@
     <w:tbl>
       <w:tblPr>
         <w:tblStyle w:val="Table3"/>
-        <w:bidi w:val="0"/>
+        <w:bidiVisual w:val="0"/>
         <w:tblW w:w="9360.0" w:type="dxa"/>
         <w:jc w:val="left"/>
         <w:tblBorders>
@@ -314,7 +314,7 @@
                 <w:color w:val="0000ff"/>
                 <w:rtl w:val="0"/>
               </w:rPr>
-              <w:t xml:space="preserve">Dispositivo instalado na entrada do cômodo, proprietário realiza o download aplicativo, conexão wifi(ou 3G no caso do smartphone).</w:t>
+              <w:t xml:space="preserve">Dispositivo instalado na entrada do cômodo, usuário deve possuir o aplicativo instalado em seu smartphone, conexão wifi(ou 3G no caso do smartphone).</w:t>
             </w:r>
           </w:p>
         </w:tc>
@@ -359,7 +359,7 @@
                 <w:color w:val="0000ff"/>
                 <w:rtl w:val="0"/>
               </w:rPr>
-              <w:t xml:space="preserve">Proprietário realiza o download aplicativo.</w:t>
+              <w:t xml:space="preserve">Primeiramente é necessário preencher os campos de nome, email e senha.</w:t>
             </w:r>
           </w:p>
           <w:p>
@@ -381,7 +381,7 @@
                 <w:color w:val="0000ff"/>
                 <w:rtl w:val="0"/>
               </w:rPr>
-              <w:t xml:space="preserve">Para utilizar o aplicativo é necessário realizar um cadastro.</w:t>
+              <w:t xml:space="preserve">O campo senha deve ser preenchido com no minimo 6 caracteres.</w:t>
             </w:r>
           </w:p>
           <w:p>
@@ -403,7 +403,7 @@
                 <w:color w:val="0000ff"/>
                 <w:rtl w:val="0"/>
               </w:rPr>
-              <w:t xml:space="preserve">Após a realização do cadastro é possível efetuar o login.</w:t>
+              <w:t xml:space="preserve">Com os os campos devidamente preenchidos o usuário deve clicar no botão cadastrar.</w:t>
             </w:r>
           </w:p>
           <w:p>
@@ -425,29 +425,7 @@
                 <w:color w:val="0000ff"/>
                 <w:rtl w:val="0"/>
               </w:rPr>
-              <w:t xml:space="preserve">Dentro do aplicativo existe a opção de adicionar um dispositivo.</w:t>
-            </w:r>
-          </w:p>
-          <w:p>
-            <w:pPr>
-              <w:numPr>
-                <w:ilvl w:val="0"/>
-                <w:numId w:val="1"/>
-              </w:numPr>
-              <w:ind w:left="720" w:hanging="360"/>
-              <w:contextualSpacing w:val="1"/>
-              <w:jc w:val="both"/>
-              <w:rPr>
-                <w:color w:val="0000ff"/>
-                <w:u w:val="none"/>
-              </w:rPr>
-            </w:pPr>
-            <w:r>
-              <w:rPr>
-                <w:color w:val="0000ff"/>
-                <w:rtl w:val="0"/>
-              </w:rPr>
-              <w:t xml:space="preserve">Para se adicionar o dispositivo instalado é necessário fornecer o código que o acessa  e o cômodo onde ele está localizado.</w:t>
+              <w:t xml:space="preserve">Os dados serão enviados a um servidor e armazenados.</w:t>
             </w:r>
           </w:p>
           <w:p>
@@ -493,8 +471,10 @@
             </w:pPr>
             <w:r>
               <w:rPr>
-                <w:rtl w:val="0"/>
-              </w:rPr>
+                <w:color w:val="0000ff"/>
+                <w:rtl w:val="0"/>
+              </w:rPr>
+              <w:t xml:space="preserve">No caso de email inválido e/ou senha com menos de 6 caracteres o cadastro não será efetuado. </w:t>
             </w:r>
           </w:p>
         </w:tc>
@@ -530,7 +510,7 @@
                 <w:color w:val="0000ff"/>
                 <w:rtl w:val="0"/>
               </w:rPr>
-              <w:t xml:space="preserve">O proprietá poderam receber notificações no caso de qualquer perturbação na entrada do respectivo cômodo.</w:t>
+              <w:t xml:space="preserve">O usuário poderá efetuar o login com os dados da conta cadastradas.</w:t>
             </w:r>
           </w:p>
         </w:tc>
@@ -549,7 +529,7 @@
     <w:tbl>
       <w:tblPr>
         <w:tblStyle w:val="Table4"/>
-        <w:bidi w:val="0"/>
+        <w:bidiVisual w:val="0"/>
         <w:tblW w:w="9360.0" w:type="dxa"/>
         <w:jc w:val="left"/>
         <w:tblBorders>

</xml_diff>